<commit_message>
add NO.7 All weather script
</commit_message>
<xml_diff>
--- a/Strategy/聚宽/聚宽脚本-测试样例.docx
+++ b/Strategy/聚宽/聚宽脚本-测试样例.docx
@@ -521,10 +521,10 @@
             <v:path o:extrusionok="f" gradientshapeok="t" o:connecttype="rect"/>
             <o:lock v:ext="edit" aspectratio="t"/>
           </v:shapetype>
-          <v:shape id="_x0000_i1025" type="#_x0000_t75" style="width:76.9pt;height:48.6pt" o:ole="">
+          <v:shape id="_x0000_i1025" type="#_x0000_t75" style="width:76.65pt;height:48.65pt" o:ole="">
             <v:imagedata r:id="rId8" o:title=""/>
           </v:shape>
-          <o:OLEObject Type="Embed" ProgID="Package" ShapeID="_x0000_i1025" DrawAspect="Icon" ObjectID="_1537687917" r:id="rId9"/>
+          <o:OLEObject Type="Embed" ProgID="Package" ShapeID="_x0000_i1025" DrawAspect="Icon" ObjectID="_1537689147" r:id="rId9"/>
         </w:object>
       </w:r>
     </w:p>
@@ -1210,10 +1210,10 @@
     <w:p>
       <w:r>
         <w:object w:dxaOrig="1539" w:dyaOrig="967">
-          <v:shape id="_x0000_i1026" type="#_x0000_t75" style="width:76.9pt;height:48.6pt" o:ole="">
+          <v:shape id="_x0000_i1026" type="#_x0000_t75" style="width:76.65pt;height:48.65pt" o:ole="">
             <v:imagedata r:id="rId12" o:title=""/>
           </v:shape>
-          <o:OLEObject Type="Embed" ProgID="Package" ShapeID="_x0000_i1026" DrawAspect="Icon" ObjectID="_1537687918" r:id="rId13"/>
+          <o:OLEObject Type="Embed" ProgID="Package" ShapeID="_x0000_i1026" DrawAspect="Icon" ObjectID="_1537689148" r:id="rId13"/>
         </w:object>
       </w:r>
     </w:p>
@@ -1643,10 +1643,10 @@
     <w:p>
       <w:r>
         <w:object w:dxaOrig="1539" w:dyaOrig="967">
-          <v:shape id="_x0000_i1027" type="#_x0000_t75" style="width:76.9pt;height:48.6pt" o:ole="">
+          <v:shape id="_x0000_i1027" type="#_x0000_t75" style="width:76.65pt;height:48.65pt" o:ole="">
             <v:imagedata r:id="rId15" o:title=""/>
           </v:shape>
-          <o:OLEObject Type="Embed" ProgID="Package" ShapeID="_x0000_i1027" DrawAspect="Icon" ObjectID="_1537687919" r:id="rId16"/>
+          <o:OLEObject Type="Embed" ProgID="Package" ShapeID="_x0000_i1027" DrawAspect="Icon" ObjectID="_1537689149" r:id="rId16"/>
         </w:object>
       </w:r>
     </w:p>
@@ -1952,10 +1952,10 @@
     <w:p>
       <w:r>
         <w:object w:dxaOrig="1539" w:dyaOrig="967">
-          <v:shape id="_x0000_i1028" type="#_x0000_t75" style="width:76.9pt;height:48.6pt" o:ole="">
+          <v:shape id="_x0000_i1028" type="#_x0000_t75" style="width:76.65pt;height:48.65pt" o:ole="">
             <v:imagedata r:id="rId18" o:title=""/>
           </v:shape>
-          <o:OLEObject Type="Embed" ProgID="Package" ShapeID="_x0000_i1028" DrawAspect="Icon" ObjectID="_1537687920" r:id="rId19"/>
+          <o:OLEObject Type="Embed" ProgID="Package" ShapeID="_x0000_i1028" DrawAspect="Icon" ObjectID="_1537689150" r:id="rId19"/>
         </w:object>
       </w:r>
     </w:p>
@@ -2180,10 +2180,10 @@
     <w:p>
       <w:r>
         <w:object w:dxaOrig="1539" w:dyaOrig="967">
-          <v:shape id="_x0000_i1029" type="#_x0000_t75" style="width:76.9pt;height:48.6pt" o:ole="">
+          <v:shape id="_x0000_i1029" type="#_x0000_t75" style="width:76.65pt;height:48.65pt" o:ole="">
             <v:imagedata r:id="rId21" o:title=""/>
           </v:shape>
-          <o:OLEObject Type="Embed" ProgID="Package" ShapeID="_x0000_i1029" DrawAspect="Icon" ObjectID="_1537687921" r:id="rId22"/>
+          <o:OLEObject Type="Embed" ProgID="Package" ShapeID="_x0000_i1029" DrawAspect="Icon" ObjectID="_1537689151" r:id="rId22"/>
         </w:object>
       </w:r>
     </w:p>
@@ -2379,10 +2379,10 @@
     <w:p>
       <w:r>
         <w:object w:dxaOrig="1539" w:dyaOrig="967">
-          <v:shape id="_x0000_i1030" type="#_x0000_t75" style="width:76.9pt;height:48.6pt" o:ole="">
+          <v:shape id="_x0000_i1030" type="#_x0000_t75" style="width:76.65pt;height:48.65pt" o:ole="">
             <v:imagedata r:id="rId24" o:title=""/>
           </v:shape>
-          <o:OLEObject Type="Embed" ProgID="Package" ShapeID="_x0000_i1030" DrawAspect="Icon" ObjectID="_1537687922" r:id="rId25"/>
+          <o:OLEObject Type="Embed" ProgID="Package" ShapeID="_x0000_i1030" DrawAspect="Icon" ObjectID="_1537689152" r:id="rId25"/>
         </w:object>
       </w:r>
     </w:p>
@@ -2628,13 +2628,13 @@
         <w:rPr>
           <w:rFonts w:hint="eastAsia"/>
         </w:rPr>
-        <w:t>svm</w:t>
-      </w:r>
-      <w:r>
-        <w:rPr>
-          <w:rFonts w:hint="eastAsia"/>
-        </w:rPr>
-        <w:t>测试</w:t>
+        <w:t>All weather</w:t>
+      </w:r>
+      <w:r>
+        <w:rPr>
+          <w:rFonts w:hint="eastAsia"/>
+        </w:rPr>
+        <w:t>coherent risk measure</w:t>
       </w:r>
     </w:p>
     <w:p>
@@ -2654,10 +2654,10 @@
     <w:p>
       <w:r>
         <w:object w:dxaOrig="1539" w:dyaOrig="967">
-          <v:shape id="_x0000_i1031" type="#_x0000_t75" style="width:76.9pt;height:48.6pt" o:ole="">
+          <v:shape id="_x0000_i1031" type="#_x0000_t75" style="width:76.65pt;height:48.65pt" o:ole="">
             <v:imagedata r:id="rId27" o:title=""/>
           </v:shape>
-          <o:OLEObject Type="Embed" ProgID="Package" ShapeID="_x0000_i1031" DrawAspect="Icon" ObjectID="_1537687923" r:id="rId28"/>
+          <o:OLEObject Type="Embed" ProgID="Package" ShapeID="_x0000_i1031" DrawAspect="Icon" ObjectID="_1537689153" r:id="rId28"/>
         </w:object>
       </w:r>
     </w:p>
@@ -2703,13 +2703,7 @@
         <w:t>每天</w:t>
       </w:r>
     </w:p>
-    <w:p>
-      <w:pPr>
-        <w:rPr>
-          <w:rFonts w:hint="eastAsia"/>
-        </w:rPr>
-      </w:pPr>
-    </w:p>
+    <w:p/>
     <w:p>
       <w:r>
         <w:rPr>
@@ -2724,7 +2718,13 @@
         <w:t xml:space="preserve"> </w:t>
       </w:r>
       <w:r>
-        <w:t>16.50%</w:t>
+        <w:rPr>
+          <w:rFonts w:hint="eastAsia"/>
+        </w:rPr>
+        <w:t>33.43</w:t>
+      </w:r>
+      <w:r>
+        <w:t>%</w:t>
       </w:r>
       <w:r>
         <w:rPr>
@@ -2745,7 +2745,13 @@
         <w:t xml:space="preserve"> </w:t>
       </w:r>
       <w:r>
-        <w:t>-13.50%</w:t>
+        <w:rPr>
+          <w:rFonts w:hint="eastAsia"/>
+        </w:rPr>
+        <w:t>14.73</w:t>
+      </w:r>
+      <w:r>
+        <w:t>%</w:t>
       </w:r>
       <w:r>
         <w:rPr>
@@ -2763,7 +2769,10 @@
         <w:t xml:space="preserve"> </w:t>
       </w:r>
       <w:r>
-        <w:t>0.19</w:t>
+        <w:rPr>
+          <w:rFonts w:hint="eastAsia"/>
+        </w:rPr>
+        <w:t>0.02</w:t>
       </w:r>
       <w:r>
         <w:rPr>
@@ -2781,7 +2790,10 @@
         <w:t xml:space="preserve"> </w:t>
       </w:r>
       <w:r>
-        <w:t>0.48</w:t>
+        <w:rPr>
+          <w:rFonts w:hint="eastAsia"/>
+        </w:rPr>
+        <w:t>0.54</w:t>
       </w:r>
       <w:r>
         <w:rPr>
@@ -2799,7 +2811,16 @@
         <w:t xml:space="preserve"> </w:t>
       </w:r>
       <w:r>
-        <w:t>0.47</w:t>
+        <w:t>0.</w:t>
+      </w:r>
+      <w:r>
+        <w:rPr>
+          <w:rFonts w:hint="eastAsia"/>
+        </w:rPr>
+        <w:t>0</w:t>
+      </w:r>
+      <w:r>
+        <w:t>7</w:t>
       </w:r>
       <w:r>
         <w:rPr>
@@ -2820,7 +2841,13 @@
         <w:t xml:space="preserve"> </w:t>
       </w:r>
       <w:r>
-        <w:t>20.85%</w:t>
+        <w:rPr>
+          <w:rFonts w:hint="eastAsia"/>
+        </w:rPr>
+        <w:t>17.57</w:t>
+      </w:r>
+      <w:r>
+        <w:t>%</w:t>
       </w:r>
     </w:p>
     <w:p/>
@@ -2849,9 +2876,9 @@
         </w:rPr>
         <w:drawing>
           <wp:inline distT="0" distB="0" distL="0" distR="0">
-            <wp:extent cx="5274310" cy="2269180"/>
+            <wp:extent cx="5274310" cy="2520995"/>
             <wp:effectExtent l="19050" t="0" r="2540" b="0"/>
-            <wp:docPr id="4" name="图片 7"/>
+            <wp:docPr id="10" name="图片 13"/>
             <wp:cNvGraphicFramePr>
               <a:graphicFrameLocks xmlns:a="http://schemas.openxmlformats.org/drawingml/2006/main" noChangeAspect="1"/>
             </wp:cNvGraphicFramePr>
@@ -2859,7 +2886,7 @@
               <a:graphicData uri="http://schemas.openxmlformats.org/drawingml/2006/picture">
                 <pic:pic xmlns:pic="http://schemas.openxmlformats.org/drawingml/2006/picture">
                   <pic:nvPicPr>
-                    <pic:cNvPr id="0" name="Picture 7"/>
+                    <pic:cNvPr id="0" name="Picture 13"/>
                     <pic:cNvPicPr>
                       <a:picLocks noChangeAspect="1" noChangeArrowheads="1"/>
                     </pic:cNvPicPr>
@@ -2874,7 +2901,7 @@
                   <pic:spPr bwMode="auto">
                     <a:xfrm>
                       <a:off x="0" y="0"/>
-                      <a:ext cx="5274310" cy="2269180"/>
+                      <a:ext cx="5274310" cy="2520995"/>
                     </a:xfrm>
                     <a:prstGeom prst="rect">
                       <a:avLst/>
@@ -2894,7 +2921,2280 @@
         </w:drawing>
       </w:r>
     </w:p>
-    <w:p/>
+    <w:p>
+      <w:pPr>
+        <w:rPr>
+          <w:rFonts w:hint="eastAsia"/>
+        </w:rPr>
+      </w:pPr>
+    </w:p>
+    <w:p/>
+    <w:p>
+      <w:pPr>
+        <w:pStyle w:val="1"/>
+      </w:pPr>
+      <w:r>
+        <w:rPr>
+          <w:rFonts w:hint="eastAsia"/>
+        </w:rPr>
+        <w:t>八</w:t>
+      </w:r>
+      <w:r>
+        <w:rPr>
+          <w:rFonts w:hint="eastAsia"/>
+        </w:rPr>
+        <w:t>、测试</w:t>
+      </w:r>
+    </w:p>
+    <w:p>
+      <w:r>
+        <w:t>【</w:t>
+      </w:r>
+      <w:r>
+        <w:rPr>
+          <w:rFonts w:hint="eastAsia"/>
+        </w:rPr>
+        <w:t>代码</w:t>
+      </w:r>
+      <w:r>
+        <w:t>】</w:t>
+      </w:r>
+    </w:p>
+    <w:p/>
+    <w:p/>
+    <w:p>
+      <w:r>
+        <w:rPr>
+          <w:rFonts w:hint="eastAsia"/>
+        </w:rPr>
+        <w:t>【参数】</w:t>
+      </w:r>
+    </w:p>
+    <w:p>
+      <w:r>
+        <w:rPr>
+          <w:rFonts w:hint="eastAsia"/>
+        </w:rPr>
+        <w:t>时间：</w:t>
+      </w:r>
+      <w:r>
+        <w:rPr>
+          <w:rFonts w:hint="eastAsia"/>
+        </w:rPr>
+        <w:t xml:space="preserve">2010-1-1 </w:t>
+      </w:r>
+      <w:r>
+        <w:rPr>
+          <w:rFonts w:hint="eastAsia"/>
+        </w:rPr>
+        <w:t>到</w:t>
+      </w:r>
+      <w:r>
+        <w:rPr>
+          <w:rFonts w:hint="eastAsia"/>
+        </w:rPr>
+        <w:t xml:space="preserve"> 2016-9-01 </w:t>
+      </w:r>
+      <w:r>
+        <w:rPr>
+          <w:rFonts w:hint="eastAsia"/>
+        </w:rPr>
+        <w:t>每天</w:t>
+      </w:r>
+    </w:p>
+    <w:p/>
+    <w:p>
+      <w:r>
+        <w:rPr>
+          <w:rFonts w:hint="eastAsia"/>
+        </w:rPr>
+        <w:t>策略收益</w:t>
+      </w:r>
+      <w:r>
+        <w:rPr>
+          <w:rFonts w:hint="eastAsia"/>
+        </w:rPr>
+        <w:t xml:space="preserve"> </w:t>
+      </w:r>
+      <w:r>
+        <w:t>16.50%</w:t>
+      </w:r>
+      <w:r>
+        <w:rPr>
+          <w:rFonts w:hint="eastAsia"/>
+        </w:rPr>
+        <w:t xml:space="preserve"> </w:t>
+      </w:r>
+      <w:r>
+        <w:rPr>
+          <w:rFonts w:hint="eastAsia"/>
+        </w:rPr>
+        <w:t>基准收益</w:t>
+      </w:r>
+      <w:r>
+        <w:rPr>
+          <w:rFonts w:hint="eastAsia"/>
+        </w:rPr>
+        <w:t xml:space="preserve"> </w:t>
+      </w:r>
+      <w:r>
+        <w:t>-13.50%</w:t>
+      </w:r>
+      <w:r>
+        <w:rPr>
+          <w:rFonts w:hint="eastAsia"/>
+        </w:rPr>
+        <w:t xml:space="preserve"> </w:t>
+      </w:r>
+      <w:r>
+        <w:t>Alpha</w:t>
+      </w:r>
+      <w:r>
+        <w:rPr>
+          <w:rFonts w:hint="eastAsia"/>
+        </w:rPr>
+        <w:t xml:space="preserve"> </w:t>
+      </w:r>
+      <w:r>
+        <w:t>0.19</w:t>
+      </w:r>
+      <w:r>
+        <w:rPr>
+          <w:rFonts w:hint="eastAsia"/>
+        </w:rPr>
+        <w:t xml:space="preserve"> </w:t>
+      </w:r>
+      <w:r>
+        <w:t>Beta</w:t>
+      </w:r>
+      <w:r>
+        <w:rPr>
+          <w:rFonts w:hint="eastAsia"/>
+        </w:rPr>
+        <w:t xml:space="preserve"> </w:t>
+      </w:r>
+      <w:r>
+        <w:t>0.48</w:t>
+      </w:r>
+      <w:r>
+        <w:rPr>
+          <w:rFonts w:hint="eastAsia"/>
+        </w:rPr>
+        <w:t xml:space="preserve"> </w:t>
+      </w:r>
+      <w:r>
+        <w:t>Sharpe</w:t>
+      </w:r>
+      <w:r>
+        <w:rPr>
+          <w:rFonts w:hint="eastAsia"/>
+        </w:rPr>
+        <w:t xml:space="preserve"> </w:t>
+      </w:r>
+      <w:r>
+        <w:t>0.47</w:t>
+      </w:r>
+      <w:r>
+        <w:rPr>
+          <w:rFonts w:hint="eastAsia"/>
+        </w:rPr>
+        <w:t xml:space="preserve"> </w:t>
+      </w:r>
+      <w:r>
+        <w:rPr>
+          <w:rFonts w:hint="eastAsia"/>
+        </w:rPr>
+        <w:t>最大回撤</w:t>
+      </w:r>
+      <w:r>
+        <w:rPr>
+          <w:rFonts w:hint="eastAsia"/>
+        </w:rPr>
+        <w:t xml:space="preserve"> </w:t>
+      </w:r>
+      <w:r>
+        <w:t>20.85%</w:t>
+      </w:r>
+    </w:p>
+    <w:p/>
+    <w:p>
+      <w:r>
+        <w:rPr>
+          <w:rFonts w:hint="eastAsia"/>
+        </w:rPr>
+        <w:t>【报告】</w:t>
+      </w:r>
+    </w:p>
+    <w:p/>
+    <w:p/>
+    <w:p>
+      <w:pPr>
+        <w:rPr>
+          <w:rFonts w:hint="eastAsia"/>
+        </w:rPr>
+      </w:pPr>
+      <w:r>
+        <w:rPr>
+          <w:rFonts w:hint="eastAsia"/>
+        </w:rPr>
+        <w:t>【图形】</w:t>
+      </w:r>
+    </w:p>
+    <w:p/>
+    <w:p>
+      <w:pPr>
+        <w:pStyle w:val="1"/>
+      </w:pPr>
+      <w:r>
+        <w:rPr>
+          <w:rFonts w:hint="eastAsia"/>
+        </w:rPr>
+        <w:lastRenderedPageBreak/>
+        <w:t>九、测试</w:t>
+      </w:r>
+    </w:p>
+    <w:p>
+      <w:r>
+        <w:t>【</w:t>
+      </w:r>
+      <w:r>
+        <w:rPr>
+          <w:rFonts w:hint="eastAsia"/>
+        </w:rPr>
+        <w:t>代码</w:t>
+      </w:r>
+      <w:r>
+        <w:t>】</w:t>
+      </w:r>
+    </w:p>
+    <w:p/>
+    <w:p/>
+    <w:p>
+      <w:r>
+        <w:rPr>
+          <w:rFonts w:hint="eastAsia"/>
+        </w:rPr>
+        <w:t>【参数】</w:t>
+      </w:r>
+    </w:p>
+    <w:p>
+      <w:r>
+        <w:rPr>
+          <w:rFonts w:hint="eastAsia"/>
+        </w:rPr>
+        <w:t>时间：</w:t>
+      </w:r>
+      <w:r>
+        <w:rPr>
+          <w:rFonts w:hint="eastAsia"/>
+        </w:rPr>
+        <w:t xml:space="preserve">2010-1-1 </w:t>
+      </w:r>
+      <w:r>
+        <w:rPr>
+          <w:rFonts w:hint="eastAsia"/>
+        </w:rPr>
+        <w:t>到</w:t>
+      </w:r>
+      <w:r>
+        <w:rPr>
+          <w:rFonts w:hint="eastAsia"/>
+        </w:rPr>
+        <w:t xml:space="preserve"> 2016-9-01 </w:t>
+      </w:r>
+      <w:r>
+        <w:rPr>
+          <w:rFonts w:hint="eastAsia"/>
+        </w:rPr>
+        <w:t>每天</w:t>
+      </w:r>
+    </w:p>
+    <w:p/>
+    <w:p>
+      <w:r>
+        <w:rPr>
+          <w:rFonts w:hint="eastAsia"/>
+        </w:rPr>
+        <w:t>策略收益</w:t>
+      </w:r>
+      <w:r>
+        <w:rPr>
+          <w:rFonts w:hint="eastAsia"/>
+        </w:rPr>
+        <w:t xml:space="preserve"> </w:t>
+      </w:r>
+      <w:r>
+        <w:t>16.50%</w:t>
+      </w:r>
+      <w:r>
+        <w:rPr>
+          <w:rFonts w:hint="eastAsia"/>
+        </w:rPr>
+        <w:t xml:space="preserve"> </w:t>
+      </w:r>
+      <w:r>
+        <w:rPr>
+          <w:rFonts w:hint="eastAsia"/>
+        </w:rPr>
+        <w:t>基准收益</w:t>
+      </w:r>
+      <w:r>
+        <w:rPr>
+          <w:rFonts w:hint="eastAsia"/>
+        </w:rPr>
+        <w:t xml:space="preserve"> </w:t>
+      </w:r>
+      <w:r>
+        <w:t>-13.50%</w:t>
+      </w:r>
+      <w:r>
+        <w:rPr>
+          <w:rFonts w:hint="eastAsia"/>
+        </w:rPr>
+        <w:t xml:space="preserve"> </w:t>
+      </w:r>
+      <w:r>
+        <w:t>Alpha</w:t>
+      </w:r>
+      <w:r>
+        <w:rPr>
+          <w:rFonts w:hint="eastAsia"/>
+        </w:rPr>
+        <w:t xml:space="preserve"> </w:t>
+      </w:r>
+      <w:r>
+        <w:t>0.19</w:t>
+      </w:r>
+      <w:r>
+        <w:rPr>
+          <w:rFonts w:hint="eastAsia"/>
+        </w:rPr>
+        <w:t xml:space="preserve"> </w:t>
+      </w:r>
+      <w:r>
+        <w:t>Beta</w:t>
+      </w:r>
+      <w:r>
+        <w:rPr>
+          <w:rFonts w:hint="eastAsia"/>
+        </w:rPr>
+        <w:t xml:space="preserve"> </w:t>
+      </w:r>
+      <w:r>
+        <w:t>0.48</w:t>
+      </w:r>
+      <w:r>
+        <w:rPr>
+          <w:rFonts w:hint="eastAsia"/>
+        </w:rPr>
+        <w:t xml:space="preserve"> </w:t>
+      </w:r>
+      <w:r>
+        <w:t>Sharpe</w:t>
+      </w:r>
+      <w:r>
+        <w:rPr>
+          <w:rFonts w:hint="eastAsia"/>
+        </w:rPr>
+        <w:t xml:space="preserve"> </w:t>
+      </w:r>
+      <w:r>
+        <w:t>0.47</w:t>
+      </w:r>
+      <w:r>
+        <w:rPr>
+          <w:rFonts w:hint="eastAsia"/>
+        </w:rPr>
+        <w:t xml:space="preserve"> </w:t>
+      </w:r>
+      <w:r>
+        <w:rPr>
+          <w:rFonts w:hint="eastAsia"/>
+        </w:rPr>
+        <w:t>最大回撤</w:t>
+      </w:r>
+      <w:r>
+        <w:rPr>
+          <w:rFonts w:hint="eastAsia"/>
+        </w:rPr>
+        <w:t xml:space="preserve"> </w:t>
+      </w:r>
+      <w:r>
+        <w:t>20.85%</w:t>
+      </w:r>
+    </w:p>
+    <w:p/>
+    <w:p>
+      <w:r>
+        <w:rPr>
+          <w:rFonts w:hint="eastAsia"/>
+        </w:rPr>
+        <w:t>【报告】</w:t>
+      </w:r>
+    </w:p>
+    <w:p/>
+    <w:p/>
+    <w:p>
+      <w:pPr>
+        <w:rPr>
+          <w:rFonts w:hint="eastAsia"/>
+        </w:rPr>
+      </w:pPr>
+      <w:r>
+        <w:rPr>
+          <w:rFonts w:hint="eastAsia"/>
+        </w:rPr>
+        <w:t>【图形】</w:t>
+      </w:r>
+    </w:p>
+    <w:p>
+      <w:pPr>
+        <w:pStyle w:val="1"/>
+      </w:pPr>
+      <w:r>
+        <w:rPr>
+          <w:rFonts w:hint="eastAsia"/>
+        </w:rPr>
+        <w:t>十、测试</w:t>
+      </w:r>
+    </w:p>
+    <w:p>
+      <w:r>
+        <w:t>【</w:t>
+      </w:r>
+      <w:r>
+        <w:rPr>
+          <w:rFonts w:hint="eastAsia"/>
+        </w:rPr>
+        <w:t>代码</w:t>
+      </w:r>
+      <w:r>
+        <w:t>】</w:t>
+      </w:r>
+    </w:p>
+    <w:p/>
+    <w:p/>
+    <w:p>
+      <w:r>
+        <w:rPr>
+          <w:rFonts w:hint="eastAsia"/>
+        </w:rPr>
+        <w:t>【参数】</w:t>
+      </w:r>
+    </w:p>
+    <w:p>
+      <w:r>
+        <w:rPr>
+          <w:rFonts w:hint="eastAsia"/>
+        </w:rPr>
+        <w:t>时间：</w:t>
+      </w:r>
+      <w:r>
+        <w:rPr>
+          <w:rFonts w:hint="eastAsia"/>
+        </w:rPr>
+        <w:t xml:space="preserve">2010-1-1 </w:t>
+      </w:r>
+      <w:r>
+        <w:rPr>
+          <w:rFonts w:hint="eastAsia"/>
+        </w:rPr>
+        <w:t>到</w:t>
+      </w:r>
+      <w:r>
+        <w:rPr>
+          <w:rFonts w:hint="eastAsia"/>
+        </w:rPr>
+        <w:t xml:space="preserve"> 2016-9-01 </w:t>
+      </w:r>
+      <w:r>
+        <w:rPr>
+          <w:rFonts w:hint="eastAsia"/>
+        </w:rPr>
+        <w:t>每天</w:t>
+      </w:r>
+    </w:p>
+    <w:p/>
+    <w:p>
+      <w:r>
+        <w:rPr>
+          <w:rFonts w:hint="eastAsia"/>
+        </w:rPr>
+        <w:t>策略收益</w:t>
+      </w:r>
+      <w:r>
+        <w:rPr>
+          <w:rFonts w:hint="eastAsia"/>
+        </w:rPr>
+        <w:t xml:space="preserve"> </w:t>
+      </w:r>
+      <w:r>
+        <w:t>16.50%</w:t>
+      </w:r>
+      <w:r>
+        <w:rPr>
+          <w:rFonts w:hint="eastAsia"/>
+        </w:rPr>
+        <w:t xml:space="preserve"> </w:t>
+      </w:r>
+      <w:r>
+        <w:rPr>
+          <w:rFonts w:hint="eastAsia"/>
+        </w:rPr>
+        <w:t>基准收益</w:t>
+      </w:r>
+      <w:r>
+        <w:rPr>
+          <w:rFonts w:hint="eastAsia"/>
+        </w:rPr>
+        <w:t xml:space="preserve"> </w:t>
+      </w:r>
+      <w:r>
+        <w:t>-13.50%</w:t>
+      </w:r>
+      <w:r>
+        <w:rPr>
+          <w:rFonts w:hint="eastAsia"/>
+        </w:rPr>
+        <w:t xml:space="preserve"> </w:t>
+      </w:r>
+      <w:r>
+        <w:t>Alpha</w:t>
+      </w:r>
+      <w:r>
+        <w:rPr>
+          <w:rFonts w:hint="eastAsia"/>
+        </w:rPr>
+        <w:t xml:space="preserve"> </w:t>
+      </w:r>
+      <w:r>
+        <w:t>0.19</w:t>
+      </w:r>
+      <w:r>
+        <w:rPr>
+          <w:rFonts w:hint="eastAsia"/>
+        </w:rPr>
+        <w:t xml:space="preserve"> </w:t>
+      </w:r>
+      <w:r>
+        <w:t>Beta</w:t>
+      </w:r>
+      <w:r>
+        <w:rPr>
+          <w:rFonts w:hint="eastAsia"/>
+        </w:rPr>
+        <w:t xml:space="preserve"> </w:t>
+      </w:r>
+      <w:r>
+        <w:t>0.48</w:t>
+      </w:r>
+      <w:r>
+        <w:rPr>
+          <w:rFonts w:hint="eastAsia"/>
+        </w:rPr>
+        <w:t xml:space="preserve"> </w:t>
+      </w:r>
+      <w:r>
+        <w:t>Sharpe</w:t>
+      </w:r>
+      <w:r>
+        <w:rPr>
+          <w:rFonts w:hint="eastAsia"/>
+        </w:rPr>
+        <w:t xml:space="preserve"> </w:t>
+      </w:r>
+      <w:r>
+        <w:t>0.47</w:t>
+      </w:r>
+      <w:r>
+        <w:rPr>
+          <w:rFonts w:hint="eastAsia"/>
+        </w:rPr>
+        <w:t xml:space="preserve"> </w:t>
+      </w:r>
+      <w:r>
+        <w:rPr>
+          <w:rFonts w:hint="eastAsia"/>
+        </w:rPr>
+        <w:t>最大回撤</w:t>
+      </w:r>
+      <w:r>
+        <w:rPr>
+          <w:rFonts w:hint="eastAsia"/>
+        </w:rPr>
+        <w:t xml:space="preserve"> </w:t>
+      </w:r>
+      <w:r>
+        <w:t>20.85%</w:t>
+      </w:r>
+    </w:p>
+    <w:p/>
+    <w:p>
+      <w:r>
+        <w:rPr>
+          <w:rFonts w:hint="eastAsia"/>
+        </w:rPr>
+        <w:t>【报告】</w:t>
+      </w:r>
+    </w:p>
+    <w:p/>
+    <w:p/>
+    <w:p>
+      <w:pPr>
+        <w:rPr>
+          <w:rFonts w:hint="eastAsia"/>
+        </w:rPr>
+      </w:pPr>
+      <w:r>
+        <w:rPr>
+          <w:rFonts w:hint="eastAsia"/>
+        </w:rPr>
+        <w:t>【图形】</w:t>
+      </w:r>
+    </w:p>
+    <w:p>
+      <w:pPr>
+        <w:pStyle w:val="1"/>
+      </w:pPr>
+      <w:r>
+        <w:rPr>
+          <w:rFonts w:hint="eastAsia"/>
+        </w:rPr>
+        <w:t>七、测试</w:t>
+      </w:r>
+    </w:p>
+    <w:p>
+      <w:r>
+        <w:t>【</w:t>
+      </w:r>
+      <w:r>
+        <w:rPr>
+          <w:rFonts w:hint="eastAsia"/>
+        </w:rPr>
+        <w:t>代码</w:t>
+      </w:r>
+      <w:r>
+        <w:t>】</w:t>
+      </w:r>
+    </w:p>
+    <w:p/>
+    <w:p/>
+    <w:p>
+      <w:r>
+        <w:rPr>
+          <w:rFonts w:hint="eastAsia"/>
+        </w:rPr>
+        <w:t>【参数】</w:t>
+      </w:r>
+    </w:p>
+    <w:p>
+      <w:r>
+        <w:rPr>
+          <w:rFonts w:hint="eastAsia"/>
+        </w:rPr>
+        <w:t>时间：</w:t>
+      </w:r>
+      <w:r>
+        <w:rPr>
+          <w:rFonts w:hint="eastAsia"/>
+        </w:rPr>
+        <w:t xml:space="preserve">2010-1-1 </w:t>
+      </w:r>
+      <w:r>
+        <w:rPr>
+          <w:rFonts w:hint="eastAsia"/>
+        </w:rPr>
+        <w:t>到</w:t>
+      </w:r>
+      <w:r>
+        <w:rPr>
+          <w:rFonts w:hint="eastAsia"/>
+        </w:rPr>
+        <w:t xml:space="preserve"> 2016-9-01 </w:t>
+      </w:r>
+      <w:r>
+        <w:rPr>
+          <w:rFonts w:hint="eastAsia"/>
+        </w:rPr>
+        <w:t>每天</w:t>
+      </w:r>
+    </w:p>
+    <w:p/>
+    <w:p>
+      <w:r>
+        <w:rPr>
+          <w:rFonts w:hint="eastAsia"/>
+        </w:rPr>
+        <w:t>策略收益</w:t>
+      </w:r>
+      <w:r>
+        <w:rPr>
+          <w:rFonts w:hint="eastAsia"/>
+        </w:rPr>
+        <w:t xml:space="preserve"> </w:t>
+      </w:r>
+      <w:r>
+        <w:t>16.50%</w:t>
+      </w:r>
+      <w:r>
+        <w:rPr>
+          <w:rFonts w:hint="eastAsia"/>
+        </w:rPr>
+        <w:t xml:space="preserve"> </w:t>
+      </w:r>
+      <w:r>
+        <w:rPr>
+          <w:rFonts w:hint="eastAsia"/>
+        </w:rPr>
+        <w:t>基准收益</w:t>
+      </w:r>
+      <w:r>
+        <w:rPr>
+          <w:rFonts w:hint="eastAsia"/>
+        </w:rPr>
+        <w:t xml:space="preserve"> </w:t>
+      </w:r>
+      <w:r>
+        <w:t>-13.50%</w:t>
+      </w:r>
+      <w:r>
+        <w:rPr>
+          <w:rFonts w:hint="eastAsia"/>
+        </w:rPr>
+        <w:t xml:space="preserve"> </w:t>
+      </w:r>
+      <w:r>
+        <w:t>Alpha</w:t>
+      </w:r>
+      <w:r>
+        <w:rPr>
+          <w:rFonts w:hint="eastAsia"/>
+        </w:rPr>
+        <w:t xml:space="preserve"> </w:t>
+      </w:r>
+      <w:r>
+        <w:t>0.19</w:t>
+      </w:r>
+      <w:r>
+        <w:rPr>
+          <w:rFonts w:hint="eastAsia"/>
+        </w:rPr>
+        <w:t xml:space="preserve"> </w:t>
+      </w:r>
+      <w:r>
+        <w:t>Beta</w:t>
+      </w:r>
+      <w:r>
+        <w:rPr>
+          <w:rFonts w:hint="eastAsia"/>
+        </w:rPr>
+        <w:t xml:space="preserve"> </w:t>
+      </w:r>
+      <w:r>
+        <w:t>0.48</w:t>
+      </w:r>
+      <w:r>
+        <w:rPr>
+          <w:rFonts w:hint="eastAsia"/>
+        </w:rPr>
+        <w:t xml:space="preserve"> </w:t>
+      </w:r>
+      <w:r>
+        <w:t>Sharpe</w:t>
+      </w:r>
+      <w:r>
+        <w:rPr>
+          <w:rFonts w:hint="eastAsia"/>
+        </w:rPr>
+        <w:t xml:space="preserve"> </w:t>
+      </w:r>
+      <w:r>
+        <w:t>0.47</w:t>
+      </w:r>
+      <w:r>
+        <w:rPr>
+          <w:rFonts w:hint="eastAsia"/>
+        </w:rPr>
+        <w:t xml:space="preserve"> </w:t>
+      </w:r>
+      <w:r>
+        <w:rPr>
+          <w:rFonts w:hint="eastAsia"/>
+        </w:rPr>
+        <w:t>最大回撤</w:t>
+      </w:r>
+      <w:r>
+        <w:rPr>
+          <w:rFonts w:hint="eastAsia"/>
+        </w:rPr>
+        <w:t xml:space="preserve"> </w:t>
+      </w:r>
+      <w:r>
+        <w:t>20.85%</w:t>
+      </w:r>
+    </w:p>
+    <w:p/>
+    <w:p>
+      <w:r>
+        <w:rPr>
+          <w:rFonts w:hint="eastAsia"/>
+        </w:rPr>
+        <w:lastRenderedPageBreak/>
+        <w:t>【报告】</w:t>
+      </w:r>
+    </w:p>
+    <w:p/>
+    <w:p/>
+    <w:p>
+      <w:pPr>
+        <w:rPr>
+          <w:rFonts w:hint="eastAsia"/>
+        </w:rPr>
+      </w:pPr>
+      <w:r>
+        <w:rPr>
+          <w:rFonts w:hint="eastAsia"/>
+        </w:rPr>
+        <w:t>【图形】</w:t>
+      </w:r>
+    </w:p>
+    <w:p>
+      <w:pPr>
+        <w:pStyle w:val="1"/>
+      </w:pPr>
+      <w:r>
+        <w:rPr>
+          <w:rFonts w:hint="eastAsia"/>
+        </w:rPr>
+        <w:t>七、测试</w:t>
+      </w:r>
+    </w:p>
+    <w:p>
+      <w:r>
+        <w:t>【</w:t>
+      </w:r>
+      <w:r>
+        <w:rPr>
+          <w:rFonts w:hint="eastAsia"/>
+        </w:rPr>
+        <w:t>代码</w:t>
+      </w:r>
+      <w:r>
+        <w:t>】</w:t>
+      </w:r>
+    </w:p>
+    <w:p/>
+    <w:p/>
+    <w:p>
+      <w:r>
+        <w:rPr>
+          <w:rFonts w:hint="eastAsia"/>
+        </w:rPr>
+        <w:t>【参数】</w:t>
+      </w:r>
+    </w:p>
+    <w:p>
+      <w:r>
+        <w:rPr>
+          <w:rFonts w:hint="eastAsia"/>
+        </w:rPr>
+        <w:t>时间：</w:t>
+      </w:r>
+      <w:r>
+        <w:rPr>
+          <w:rFonts w:hint="eastAsia"/>
+        </w:rPr>
+        <w:t xml:space="preserve">2010-1-1 </w:t>
+      </w:r>
+      <w:r>
+        <w:rPr>
+          <w:rFonts w:hint="eastAsia"/>
+        </w:rPr>
+        <w:t>到</w:t>
+      </w:r>
+      <w:r>
+        <w:rPr>
+          <w:rFonts w:hint="eastAsia"/>
+        </w:rPr>
+        <w:t xml:space="preserve"> 2016-9-01 </w:t>
+      </w:r>
+      <w:r>
+        <w:rPr>
+          <w:rFonts w:hint="eastAsia"/>
+        </w:rPr>
+        <w:t>每天</w:t>
+      </w:r>
+    </w:p>
+    <w:p/>
+    <w:p>
+      <w:r>
+        <w:rPr>
+          <w:rFonts w:hint="eastAsia"/>
+        </w:rPr>
+        <w:t>策略收益</w:t>
+      </w:r>
+      <w:r>
+        <w:rPr>
+          <w:rFonts w:hint="eastAsia"/>
+        </w:rPr>
+        <w:t xml:space="preserve"> </w:t>
+      </w:r>
+      <w:r>
+        <w:t>16.50%</w:t>
+      </w:r>
+      <w:r>
+        <w:rPr>
+          <w:rFonts w:hint="eastAsia"/>
+        </w:rPr>
+        <w:t xml:space="preserve"> </w:t>
+      </w:r>
+      <w:r>
+        <w:rPr>
+          <w:rFonts w:hint="eastAsia"/>
+        </w:rPr>
+        <w:t>基准收益</w:t>
+      </w:r>
+      <w:r>
+        <w:rPr>
+          <w:rFonts w:hint="eastAsia"/>
+        </w:rPr>
+        <w:t xml:space="preserve"> </w:t>
+      </w:r>
+      <w:r>
+        <w:t>-13.50%</w:t>
+      </w:r>
+      <w:r>
+        <w:rPr>
+          <w:rFonts w:hint="eastAsia"/>
+        </w:rPr>
+        <w:t xml:space="preserve"> </w:t>
+      </w:r>
+      <w:r>
+        <w:t>Alpha</w:t>
+      </w:r>
+      <w:r>
+        <w:rPr>
+          <w:rFonts w:hint="eastAsia"/>
+        </w:rPr>
+        <w:t xml:space="preserve"> </w:t>
+      </w:r>
+      <w:r>
+        <w:t>0.19</w:t>
+      </w:r>
+      <w:r>
+        <w:rPr>
+          <w:rFonts w:hint="eastAsia"/>
+        </w:rPr>
+        <w:t xml:space="preserve"> </w:t>
+      </w:r>
+      <w:r>
+        <w:t>Beta</w:t>
+      </w:r>
+      <w:r>
+        <w:rPr>
+          <w:rFonts w:hint="eastAsia"/>
+        </w:rPr>
+        <w:t xml:space="preserve"> </w:t>
+      </w:r>
+      <w:r>
+        <w:t>0.48</w:t>
+      </w:r>
+      <w:r>
+        <w:rPr>
+          <w:rFonts w:hint="eastAsia"/>
+        </w:rPr>
+        <w:t xml:space="preserve"> </w:t>
+      </w:r>
+      <w:r>
+        <w:t>Sharpe</w:t>
+      </w:r>
+      <w:r>
+        <w:rPr>
+          <w:rFonts w:hint="eastAsia"/>
+        </w:rPr>
+        <w:t xml:space="preserve"> </w:t>
+      </w:r>
+      <w:r>
+        <w:t>0.47</w:t>
+      </w:r>
+      <w:r>
+        <w:rPr>
+          <w:rFonts w:hint="eastAsia"/>
+        </w:rPr>
+        <w:t xml:space="preserve"> </w:t>
+      </w:r>
+      <w:r>
+        <w:rPr>
+          <w:rFonts w:hint="eastAsia"/>
+        </w:rPr>
+        <w:t>最大回撤</w:t>
+      </w:r>
+      <w:r>
+        <w:rPr>
+          <w:rFonts w:hint="eastAsia"/>
+        </w:rPr>
+        <w:t xml:space="preserve"> </w:t>
+      </w:r>
+      <w:r>
+        <w:t>20.85%</w:t>
+      </w:r>
+    </w:p>
+    <w:p/>
+    <w:p>
+      <w:r>
+        <w:rPr>
+          <w:rFonts w:hint="eastAsia"/>
+        </w:rPr>
+        <w:t>【报告】</w:t>
+      </w:r>
+    </w:p>
+    <w:p/>
+    <w:p/>
+    <w:p>
+      <w:pPr>
+        <w:rPr>
+          <w:rFonts w:hint="eastAsia"/>
+        </w:rPr>
+      </w:pPr>
+      <w:r>
+        <w:rPr>
+          <w:rFonts w:hint="eastAsia"/>
+        </w:rPr>
+        <w:t>【图形】</w:t>
+      </w:r>
+    </w:p>
+    <w:p>
+      <w:pPr>
+        <w:pStyle w:val="1"/>
+      </w:pPr>
+      <w:r>
+        <w:rPr>
+          <w:rFonts w:hint="eastAsia"/>
+        </w:rPr>
+        <w:t>七、测试</w:t>
+      </w:r>
+    </w:p>
+    <w:p>
+      <w:r>
+        <w:t>【</w:t>
+      </w:r>
+      <w:r>
+        <w:rPr>
+          <w:rFonts w:hint="eastAsia"/>
+        </w:rPr>
+        <w:t>代码</w:t>
+      </w:r>
+      <w:r>
+        <w:t>】</w:t>
+      </w:r>
+    </w:p>
+    <w:p/>
+    <w:p/>
+    <w:p>
+      <w:r>
+        <w:rPr>
+          <w:rFonts w:hint="eastAsia"/>
+        </w:rPr>
+        <w:t>【参数】</w:t>
+      </w:r>
+    </w:p>
+    <w:p>
+      <w:r>
+        <w:rPr>
+          <w:rFonts w:hint="eastAsia"/>
+        </w:rPr>
+        <w:t>时间：</w:t>
+      </w:r>
+      <w:r>
+        <w:rPr>
+          <w:rFonts w:hint="eastAsia"/>
+        </w:rPr>
+        <w:t xml:space="preserve">2010-1-1 </w:t>
+      </w:r>
+      <w:r>
+        <w:rPr>
+          <w:rFonts w:hint="eastAsia"/>
+        </w:rPr>
+        <w:t>到</w:t>
+      </w:r>
+      <w:r>
+        <w:rPr>
+          <w:rFonts w:hint="eastAsia"/>
+        </w:rPr>
+        <w:t xml:space="preserve"> 2016-9-01 </w:t>
+      </w:r>
+      <w:r>
+        <w:rPr>
+          <w:rFonts w:hint="eastAsia"/>
+        </w:rPr>
+        <w:t>每天</w:t>
+      </w:r>
+    </w:p>
+    <w:p/>
+    <w:p>
+      <w:r>
+        <w:rPr>
+          <w:rFonts w:hint="eastAsia"/>
+        </w:rPr>
+        <w:t>策略收益</w:t>
+      </w:r>
+      <w:r>
+        <w:rPr>
+          <w:rFonts w:hint="eastAsia"/>
+        </w:rPr>
+        <w:t xml:space="preserve"> </w:t>
+      </w:r>
+      <w:r>
+        <w:t>16.50%</w:t>
+      </w:r>
+      <w:r>
+        <w:rPr>
+          <w:rFonts w:hint="eastAsia"/>
+        </w:rPr>
+        <w:t xml:space="preserve"> </w:t>
+      </w:r>
+      <w:r>
+        <w:rPr>
+          <w:rFonts w:hint="eastAsia"/>
+        </w:rPr>
+        <w:t>基准收益</w:t>
+      </w:r>
+      <w:r>
+        <w:rPr>
+          <w:rFonts w:hint="eastAsia"/>
+        </w:rPr>
+        <w:t xml:space="preserve"> </w:t>
+      </w:r>
+      <w:r>
+        <w:t>-13.50%</w:t>
+      </w:r>
+      <w:r>
+        <w:rPr>
+          <w:rFonts w:hint="eastAsia"/>
+        </w:rPr>
+        <w:t xml:space="preserve"> </w:t>
+      </w:r>
+      <w:r>
+        <w:t>Alpha</w:t>
+      </w:r>
+      <w:r>
+        <w:rPr>
+          <w:rFonts w:hint="eastAsia"/>
+        </w:rPr>
+        <w:t xml:space="preserve"> </w:t>
+      </w:r>
+      <w:r>
+        <w:t>0.19</w:t>
+      </w:r>
+      <w:r>
+        <w:rPr>
+          <w:rFonts w:hint="eastAsia"/>
+        </w:rPr>
+        <w:t xml:space="preserve"> </w:t>
+      </w:r>
+      <w:r>
+        <w:t>Beta</w:t>
+      </w:r>
+      <w:r>
+        <w:rPr>
+          <w:rFonts w:hint="eastAsia"/>
+        </w:rPr>
+        <w:t xml:space="preserve"> </w:t>
+      </w:r>
+      <w:r>
+        <w:t>0.48</w:t>
+      </w:r>
+      <w:r>
+        <w:rPr>
+          <w:rFonts w:hint="eastAsia"/>
+        </w:rPr>
+        <w:t xml:space="preserve"> </w:t>
+      </w:r>
+      <w:r>
+        <w:t>Sharpe</w:t>
+      </w:r>
+      <w:r>
+        <w:rPr>
+          <w:rFonts w:hint="eastAsia"/>
+        </w:rPr>
+        <w:t xml:space="preserve"> </w:t>
+      </w:r>
+      <w:r>
+        <w:t>0.47</w:t>
+      </w:r>
+      <w:r>
+        <w:rPr>
+          <w:rFonts w:hint="eastAsia"/>
+        </w:rPr>
+        <w:t xml:space="preserve"> </w:t>
+      </w:r>
+      <w:r>
+        <w:rPr>
+          <w:rFonts w:hint="eastAsia"/>
+        </w:rPr>
+        <w:t>最大回撤</w:t>
+      </w:r>
+      <w:r>
+        <w:rPr>
+          <w:rFonts w:hint="eastAsia"/>
+        </w:rPr>
+        <w:t xml:space="preserve"> </w:t>
+      </w:r>
+      <w:r>
+        <w:t>20.85%</w:t>
+      </w:r>
+    </w:p>
+    <w:p/>
+    <w:p>
+      <w:r>
+        <w:rPr>
+          <w:rFonts w:hint="eastAsia"/>
+        </w:rPr>
+        <w:t>【报告】</w:t>
+      </w:r>
+    </w:p>
+    <w:p/>
+    <w:p/>
+    <w:p>
+      <w:pPr>
+        <w:rPr>
+          <w:rFonts w:hint="eastAsia"/>
+        </w:rPr>
+      </w:pPr>
+      <w:r>
+        <w:rPr>
+          <w:rFonts w:hint="eastAsia"/>
+        </w:rPr>
+        <w:t>【图形】</w:t>
+      </w:r>
+    </w:p>
+    <w:p>
+      <w:pPr>
+        <w:pStyle w:val="1"/>
+      </w:pPr>
+      <w:r>
+        <w:rPr>
+          <w:rFonts w:hint="eastAsia"/>
+        </w:rPr>
+        <w:t>七、测试</w:t>
+      </w:r>
+    </w:p>
+    <w:p>
+      <w:r>
+        <w:t>【</w:t>
+      </w:r>
+      <w:r>
+        <w:rPr>
+          <w:rFonts w:hint="eastAsia"/>
+        </w:rPr>
+        <w:t>代码</w:t>
+      </w:r>
+      <w:r>
+        <w:t>】</w:t>
+      </w:r>
+    </w:p>
+    <w:p/>
+    <w:p/>
+    <w:p>
+      <w:r>
+        <w:rPr>
+          <w:rFonts w:hint="eastAsia"/>
+        </w:rPr>
+        <w:lastRenderedPageBreak/>
+        <w:t>【参数】</w:t>
+      </w:r>
+    </w:p>
+    <w:p>
+      <w:r>
+        <w:rPr>
+          <w:rFonts w:hint="eastAsia"/>
+        </w:rPr>
+        <w:t>时间：</w:t>
+      </w:r>
+      <w:r>
+        <w:rPr>
+          <w:rFonts w:hint="eastAsia"/>
+        </w:rPr>
+        <w:t xml:space="preserve">2010-1-1 </w:t>
+      </w:r>
+      <w:r>
+        <w:rPr>
+          <w:rFonts w:hint="eastAsia"/>
+        </w:rPr>
+        <w:t>到</w:t>
+      </w:r>
+      <w:r>
+        <w:rPr>
+          <w:rFonts w:hint="eastAsia"/>
+        </w:rPr>
+        <w:t xml:space="preserve"> 2016-9-01 </w:t>
+      </w:r>
+      <w:r>
+        <w:rPr>
+          <w:rFonts w:hint="eastAsia"/>
+        </w:rPr>
+        <w:t>每天</w:t>
+      </w:r>
+    </w:p>
+    <w:p/>
+    <w:p>
+      <w:r>
+        <w:rPr>
+          <w:rFonts w:hint="eastAsia"/>
+        </w:rPr>
+        <w:t>策略收益</w:t>
+      </w:r>
+      <w:r>
+        <w:rPr>
+          <w:rFonts w:hint="eastAsia"/>
+        </w:rPr>
+        <w:t xml:space="preserve"> </w:t>
+      </w:r>
+      <w:r>
+        <w:t>16.50%</w:t>
+      </w:r>
+      <w:r>
+        <w:rPr>
+          <w:rFonts w:hint="eastAsia"/>
+        </w:rPr>
+        <w:t xml:space="preserve"> </w:t>
+      </w:r>
+      <w:r>
+        <w:rPr>
+          <w:rFonts w:hint="eastAsia"/>
+        </w:rPr>
+        <w:t>基准收益</w:t>
+      </w:r>
+      <w:r>
+        <w:rPr>
+          <w:rFonts w:hint="eastAsia"/>
+        </w:rPr>
+        <w:t xml:space="preserve"> </w:t>
+      </w:r>
+      <w:r>
+        <w:t>-13.50%</w:t>
+      </w:r>
+      <w:r>
+        <w:rPr>
+          <w:rFonts w:hint="eastAsia"/>
+        </w:rPr>
+        <w:t xml:space="preserve"> </w:t>
+      </w:r>
+      <w:r>
+        <w:t>Alpha</w:t>
+      </w:r>
+      <w:r>
+        <w:rPr>
+          <w:rFonts w:hint="eastAsia"/>
+        </w:rPr>
+        <w:t xml:space="preserve"> </w:t>
+      </w:r>
+      <w:r>
+        <w:t>0.19</w:t>
+      </w:r>
+      <w:r>
+        <w:rPr>
+          <w:rFonts w:hint="eastAsia"/>
+        </w:rPr>
+        <w:t xml:space="preserve"> </w:t>
+      </w:r>
+      <w:r>
+        <w:t>Beta</w:t>
+      </w:r>
+      <w:r>
+        <w:rPr>
+          <w:rFonts w:hint="eastAsia"/>
+        </w:rPr>
+        <w:t xml:space="preserve"> </w:t>
+      </w:r>
+      <w:r>
+        <w:t>0.48</w:t>
+      </w:r>
+      <w:r>
+        <w:rPr>
+          <w:rFonts w:hint="eastAsia"/>
+        </w:rPr>
+        <w:t xml:space="preserve"> </w:t>
+      </w:r>
+      <w:r>
+        <w:t>Sharpe</w:t>
+      </w:r>
+      <w:r>
+        <w:rPr>
+          <w:rFonts w:hint="eastAsia"/>
+        </w:rPr>
+        <w:t xml:space="preserve"> </w:t>
+      </w:r>
+      <w:r>
+        <w:t>0.47</w:t>
+      </w:r>
+      <w:r>
+        <w:rPr>
+          <w:rFonts w:hint="eastAsia"/>
+        </w:rPr>
+        <w:t xml:space="preserve"> </w:t>
+      </w:r>
+      <w:r>
+        <w:rPr>
+          <w:rFonts w:hint="eastAsia"/>
+        </w:rPr>
+        <w:t>最大回撤</w:t>
+      </w:r>
+      <w:r>
+        <w:rPr>
+          <w:rFonts w:hint="eastAsia"/>
+        </w:rPr>
+        <w:t xml:space="preserve"> </w:t>
+      </w:r>
+      <w:r>
+        <w:t>20.85%</w:t>
+      </w:r>
+    </w:p>
+    <w:p/>
+    <w:p>
+      <w:r>
+        <w:rPr>
+          <w:rFonts w:hint="eastAsia"/>
+        </w:rPr>
+        <w:t>【报告】</w:t>
+      </w:r>
+    </w:p>
+    <w:p/>
+    <w:p/>
+    <w:p>
+      <w:pPr>
+        <w:rPr>
+          <w:rFonts w:hint="eastAsia"/>
+        </w:rPr>
+      </w:pPr>
+      <w:r>
+        <w:rPr>
+          <w:rFonts w:hint="eastAsia"/>
+        </w:rPr>
+        <w:t>【图形】</w:t>
+      </w:r>
+    </w:p>
+    <w:p>
+      <w:pPr>
+        <w:pStyle w:val="1"/>
+      </w:pPr>
+      <w:r>
+        <w:rPr>
+          <w:rFonts w:hint="eastAsia"/>
+        </w:rPr>
+        <w:t>七、测试</w:t>
+      </w:r>
+    </w:p>
+    <w:p>
+      <w:r>
+        <w:t>【</w:t>
+      </w:r>
+      <w:r>
+        <w:rPr>
+          <w:rFonts w:hint="eastAsia"/>
+        </w:rPr>
+        <w:t>代码</w:t>
+      </w:r>
+      <w:r>
+        <w:t>】</w:t>
+      </w:r>
+    </w:p>
+    <w:p/>
+    <w:p/>
+    <w:p>
+      <w:r>
+        <w:rPr>
+          <w:rFonts w:hint="eastAsia"/>
+        </w:rPr>
+        <w:t>【参数】</w:t>
+      </w:r>
+    </w:p>
+    <w:p>
+      <w:r>
+        <w:rPr>
+          <w:rFonts w:hint="eastAsia"/>
+        </w:rPr>
+        <w:t>时间：</w:t>
+      </w:r>
+      <w:r>
+        <w:rPr>
+          <w:rFonts w:hint="eastAsia"/>
+        </w:rPr>
+        <w:t xml:space="preserve">2010-1-1 </w:t>
+      </w:r>
+      <w:r>
+        <w:rPr>
+          <w:rFonts w:hint="eastAsia"/>
+        </w:rPr>
+        <w:t>到</w:t>
+      </w:r>
+      <w:r>
+        <w:rPr>
+          <w:rFonts w:hint="eastAsia"/>
+        </w:rPr>
+        <w:t xml:space="preserve"> 2016-9-01 </w:t>
+      </w:r>
+      <w:r>
+        <w:rPr>
+          <w:rFonts w:hint="eastAsia"/>
+        </w:rPr>
+        <w:t>每天</w:t>
+      </w:r>
+    </w:p>
+    <w:p/>
+    <w:p>
+      <w:r>
+        <w:rPr>
+          <w:rFonts w:hint="eastAsia"/>
+        </w:rPr>
+        <w:t>策略收益</w:t>
+      </w:r>
+      <w:r>
+        <w:rPr>
+          <w:rFonts w:hint="eastAsia"/>
+        </w:rPr>
+        <w:t xml:space="preserve"> </w:t>
+      </w:r>
+      <w:r>
+        <w:t>16.50%</w:t>
+      </w:r>
+      <w:r>
+        <w:rPr>
+          <w:rFonts w:hint="eastAsia"/>
+        </w:rPr>
+        <w:t xml:space="preserve"> </w:t>
+      </w:r>
+      <w:r>
+        <w:rPr>
+          <w:rFonts w:hint="eastAsia"/>
+        </w:rPr>
+        <w:t>基准收益</w:t>
+      </w:r>
+      <w:r>
+        <w:rPr>
+          <w:rFonts w:hint="eastAsia"/>
+        </w:rPr>
+        <w:t xml:space="preserve"> </w:t>
+      </w:r>
+      <w:r>
+        <w:t>-13.50%</w:t>
+      </w:r>
+      <w:r>
+        <w:rPr>
+          <w:rFonts w:hint="eastAsia"/>
+        </w:rPr>
+        <w:t xml:space="preserve"> </w:t>
+      </w:r>
+      <w:r>
+        <w:t>Alpha</w:t>
+      </w:r>
+      <w:r>
+        <w:rPr>
+          <w:rFonts w:hint="eastAsia"/>
+        </w:rPr>
+        <w:t xml:space="preserve"> </w:t>
+      </w:r>
+      <w:r>
+        <w:t>0.19</w:t>
+      </w:r>
+      <w:r>
+        <w:rPr>
+          <w:rFonts w:hint="eastAsia"/>
+        </w:rPr>
+        <w:t xml:space="preserve"> </w:t>
+      </w:r>
+      <w:r>
+        <w:t>Beta</w:t>
+      </w:r>
+      <w:r>
+        <w:rPr>
+          <w:rFonts w:hint="eastAsia"/>
+        </w:rPr>
+        <w:t xml:space="preserve"> </w:t>
+      </w:r>
+      <w:r>
+        <w:t>0.48</w:t>
+      </w:r>
+      <w:r>
+        <w:rPr>
+          <w:rFonts w:hint="eastAsia"/>
+        </w:rPr>
+        <w:t xml:space="preserve"> </w:t>
+      </w:r>
+      <w:r>
+        <w:t>Sharpe</w:t>
+      </w:r>
+      <w:r>
+        <w:rPr>
+          <w:rFonts w:hint="eastAsia"/>
+        </w:rPr>
+        <w:t xml:space="preserve"> </w:t>
+      </w:r>
+      <w:r>
+        <w:t>0.47</w:t>
+      </w:r>
+      <w:r>
+        <w:rPr>
+          <w:rFonts w:hint="eastAsia"/>
+        </w:rPr>
+        <w:t xml:space="preserve"> </w:t>
+      </w:r>
+      <w:r>
+        <w:rPr>
+          <w:rFonts w:hint="eastAsia"/>
+        </w:rPr>
+        <w:t>最大回撤</w:t>
+      </w:r>
+      <w:r>
+        <w:rPr>
+          <w:rFonts w:hint="eastAsia"/>
+        </w:rPr>
+        <w:t xml:space="preserve"> </w:t>
+      </w:r>
+      <w:r>
+        <w:t>20.85%</w:t>
+      </w:r>
+    </w:p>
+    <w:p/>
+    <w:p>
+      <w:r>
+        <w:rPr>
+          <w:rFonts w:hint="eastAsia"/>
+        </w:rPr>
+        <w:t>【报告】</w:t>
+      </w:r>
+    </w:p>
+    <w:p/>
+    <w:p/>
+    <w:p>
+      <w:pPr>
+        <w:rPr>
+          <w:rFonts w:hint="eastAsia"/>
+        </w:rPr>
+      </w:pPr>
+      <w:r>
+        <w:rPr>
+          <w:rFonts w:hint="eastAsia"/>
+        </w:rPr>
+        <w:t>【图形】</w:t>
+      </w:r>
+    </w:p>
+    <w:p>
+      <w:pPr>
+        <w:pStyle w:val="1"/>
+      </w:pPr>
+      <w:r>
+        <w:rPr>
+          <w:rFonts w:hint="eastAsia"/>
+        </w:rPr>
+        <w:t>七、测试</w:t>
+      </w:r>
+    </w:p>
+    <w:p>
+      <w:r>
+        <w:t>【</w:t>
+      </w:r>
+      <w:r>
+        <w:rPr>
+          <w:rFonts w:hint="eastAsia"/>
+        </w:rPr>
+        <w:t>代码</w:t>
+      </w:r>
+      <w:r>
+        <w:t>】</w:t>
+      </w:r>
+    </w:p>
+    <w:p/>
+    <w:p/>
+    <w:p>
+      <w:r>
+        <w:rPr>
+          <w:rFonts w:hint="eastAsia"/>
+        </w:rPr>
+        <w:t>【参数】</w:t>
+      </w:r>
+    </w:p>
+    <w:p>
+      <w:r>
+        <w:rPr>
+          <w:rFonts w:hint="eastAsia"/>
+        </w:rPr>
+        <w:t>时间：</w:t>
+      </w:r>
+      <w:r>
+        <w:rPr>
+          <w:rFonts w:hint="eastAsia"/>
+        </w:rPr>
+        <w:t xml:space="preserve">2010-1-1 </w:t>
+      </w:r>
+      <w:r>
+        <w:rPr>
+          <w:rFonts w:hint="eastAsia"/>
+        </w:rPr>
+        <w:t>到</w:t>
+      </w:r>
+      <w:r>
+        <w:rPr>
+          <w:rFonts w:hint="eastAsia"/>
+        </w:rPr>
+        <w:t xml:space="preserve"> 2016-9-01 </w:t>
+      </w:r>
+      <w:r>
+        <w:rPr>
+          <w:rFonts w:hint="eastAsia"/>
+        </w:rPr>
+        <w:t>每天</w:t>
+      </w:r>
+    </w:p>
+    <w:p/>
+    <w:p>
+      <w:r>
+        <w:rPr>
+          <w:rFonts w:hint="eastAsia"/>
+        </w:rPr>
+        <w:t>策略收益</w:t>
+      </w:r>
+      <w:r>
+        <w:rPr>
+          <w:rFonts w:hint="eastAsia"/>
+        </w:rPr>
+        <w:t xml:space="preserve"> </w:t>
+      </w:r>
+      <w:r>
+        <w:t>16.50%</w:t>
+      </w:r>
+      <w:r>
+        <w:rPr>
+          <w:rFonts w:hint="eastAsia"/>
+        </w:rPr>
+        <w:t xml:space="preserve"> </w:t>
+      </w:r>
+      <w:r>
+        <w:rPr>
+          <w:rFonts w:hint="eastAsia"/>
+        </w:rPr>
+        <w:t>基准收益</w:t>
+      </w:r>
+      <w:r>
+        <w:rPr>
+          <w:rFonts w:hint="eastAsia"/>
+        </w:rPr>
+        <w:t xml:space="preserve"> </w:t>
+      </w:r>
+      <w:r>
+        <w:t>-13.50%</w:t>
+      </w:r>
+      <w:r>
+        <w:rPr>
+          <w:rFonts w:hint="eastAsia"/>
+        </w:rPr>
+        <w:t xml:space="preserve"> </w:t>
+      </w:r>
+      <w:r>
+        <w:t>Alpha</w:t>
+      </w:r>
+      <w:r>
+        <w:rPr>
+          <w:rFonts w:hint="eastAsia"/>
+        </w:rPr>
+        <w:t xml:space="preserve"> </w:t>
+      </w:r>
+      <w:r>
+        <w:t>0.19</w:t>
+      </w:r>
+      <w:r>
+        <w:rPr>
+          <w:rFonts w:hint="eastAsia"/>
+        </w:rPr>
+        <w:t xml:space="preserve"> </w:t>
+      </w:r>
+      <w:r>
+        <w:t>Beta</w:t>
+      </w:r>
+      <w:r>
+        <w:rPr>
+          <w:rFonts w:hint="eastAsia"/>
+        </w:rPr>
+        <w:t xml:space="preserve"> </w:t>
+      </w:r>
+      <w:r>
+        <w:t>0.48</w:t>
+      </w:r>
+      <w:r>
+        <w:rPr>
+          <w:rFonts w:hint="eastAsia"/>
+        </w:rPr>
+        <w:t xml:space="preserve"> </w:t>
+      </w:r>
+      <w:r>
+        <w:t>Sharpe</w:t>
+      </w:r>
+      <w:r>
+        <w:rPr>
+          <w:rFonts w:hint="eastAsia"/>
+        </w:rPr>
+        <w:t xml:space="preserve"> </w:t>
+      </w:r>
+      <w:r>
+        <w:t>0.47</w:t>
+      </w:r>
+      <w:r>
+        <w:rPr>
+          <w:rFonts w:hint="eastAsia"/>
+        </w:rPr>
+        <w:t xml:space="preserve"> </w:t>
+      </w:r>
+      <w:r>
+        <w:rPr>
+          <w:rFonts w:hint="eastAsia"/>
+        </w:rPr>
+        <w:t>最大回撤</w:t>
+      </w:r>
+      <w:r>
+        <w:rPr>
+          <w:rFonts w:hint="eastAsia"/>
+        </w:rPr>
+        <w:t xml:space="preserve"> </w:t>
+      </w:r>
+      <w:r>
+        <w:t>20.85%</w:t>
+      </w:r>
+    </w:p>
+    <w:p/>
+    <w:p>
+      <w:r>
+        <w:rPr>
+          <w:rFonts w:hint="eastAsia"/>
+        </w:rPr>
+        <w:t>【报告】</w:t>
+      </w:r>
+    </w:p>
+    <w:p/>
+    <w:p/>
+    <w:p>
+      <w:pPr>
+        <w:rPr>
+          <w:rFonts w:hint="eastAsia"/>
+        </w:rPr>
+      </w:pPr>
+      <w:r>
+        <w:rPr>
+          <w:rFonts w:hint="eastAsia"/>
+        </w:rPr>
+        <w:t>【图形】</w:t>
+      </w:r>
+    </w:p>
+    <w:p>
+      <w:pPr>
+        <w:pStyle w:val="1"/>
+      </w:pPr>
+      <w:r>
+        <w:rPr>
+          <w:rFonts w:hint="eastAsia"/>
+        </w:rPr>
+        <w:lastRenderedPageBreak/>
+        <w:t>七、测试</w:t>
+      </w:r>
+    </w:p>
+    <w:p>
+      <w:r>
+        <w:t>【</w:t>
+      </w:r>
+      <w:r>
+        <w:rPr>
+          <w:rFonts w:hint="eastAsia"/>
+        </w:rPr>
+        <w:t>代码</w:t>
+      </w:r>
+      <w:r>
+        <w:t>】</w:t>
+      </w:r>
+    </w:p>
+    <w:p/>
+    <w:p/>
+    <w:p>
+      <w:r>
+        <w:rPr>
+          <w:rFonts w:hint="eastAsia"/>
+        </w:rPr>
+        <w:t>【参数】</w:t>
+      </w:r>
+    </w:p>
+    <w:p>
+      <w:r>
+        <w:rPr>
+          <w:rFonts w:hint="eastAsia"/>
+        </w:rPr>
+        <w:t>时间：</w:t>
+      </w:r>
+      <w:r>
+        <w:rPr>
+          <w:rFonts w:hint="eastAsia"/>
+        </w:rPr>
+        <w:t xml:space="preserve">2010-1-1 </w:t>
+      </w:r>
+      <w:r>
+        <w:rPr>
+          <w:rFonts w:hint="eastAsia"/>
+        </w:rPr>
+        <w:t>到</w:t>
+      </w:r>
+      <w:r>
+        <w:rPr>
+          <w:rFonts w:hint="eastAsia"/>
+        </w:rPr>
+        <w:t xml:space="preserve"> 2016-9-01 </w:t>
+      </w:r>
+      <w:r>
+        <w:rPr>
+          <w:rFonts w:hint="eastAsia"/>
+        </w:rPr>
+        <w:t>每天</w:t>
+      </w:r>
+    </w:p>
+    <w:p/>
+    <w:p>
+      <w:r>
+        <w:rPr>
+          <w:rFonts w:hint="eastAsia"/>
+        </w:rPr>
+        <w:t>策略收益</w:t>
+      </w:r>
+      <w:r>
+        <w:rPr>
+          <w:rFonts w:hint="eastAsia"/>
+        </w:rPr>
+        <w:t xml:space="preserve"> </w:t>
+      </w:r>
+      <w:r>
+        <w:t>16.50%</w:t>
+      </w:r>
+      <w:r>
+        <w:rPr>
+          <w:rFonts w:hint="eastAsia"/>
+        </w:rPr>
+        <w:t xml:space="preserve"> </w:t>
+      </w:r>
+      <w:r>
+        <w:rPr>
+          <w:rFonts w:hint="eastAsia"/>
+        </w:rPr>
+        <w:t>基准收益</w:t>
+      </w:r>
+      <w:r>
+        <w:rPr>
+          <w:rFonts w:hint="eastAsia"/>
+        </w:rPr>
+        <w:t xml:space="preserve"> </w:t>
+      </w:r>
+      <w:r>
+        <w:t>-13.50%</w:t>
+      </w:r>
+      <w:r>
+        <w:rPr>
+          <w:rFonts w:hint="eastAsia"/>
+        </w:rPr>
+        <w:t xml:space="preserve"> </w:t>
+      </w:r>
+      <w:r>
+        <w:t>Alpha</w:t>
+      </w:r>
+      <w:r>
+        <w:rPr>
+          <w:rFonts w:hint="eastAsia"/>
+        </w:rPr>
+        <w:t xml:space="preserve"> </w:t>
+      </w:r>
+      <w:r>
+        <w:t>0.19</w:t>
+      </w:r>
+      <w:r>
+        <w:rPr>
+          <w:rFonts w:hint="eastAsia"/>
+        </w:rPr>
+        <w:t xml:space="preserve"> </w:t>
+      </w:r>
+      <w:r>
+        <w:t>Beta</w:t>
+      </w:r>
+      <w:r>
+        <w:rPr>
+          <w:rFonts w:hint="eastAsia"/>
+        </w:rPr>
+        <w:t xml:space="preserve"> </w:t>
+      </w:r>
+      <w:r>
+        <w:t>0.48</w:t>
+      </w:r>
+      <w:r>
+        <w:rPr>
+          <w:rFonts w:hint="eastAsia"/>
+        </w:rPr>
+        <w:t xml:space="preserve"> </w:t>
+      </w:r>
+      <w:r>
+        <w:t>Sharpe</w:t>
+      </w:r>
+      <w:r>
+        <w:rPr>
+          <w:rFonts w:hint="eastAsia"/>
+        </w:rPr>
+        <w:t xml:space="preserve"> </w:t>
+      </w:r>
+      <w:r>
+        <w:t>0.47</w:t>
+      </w:r>
+      <w:r>
+        <w:rPr>
+          <w:rFonts w:hint="eastAsia"/>
+        </w:rPr>
+        <w:t xml:space="preserve"> </w:t>
+      </w:r>
+      <w:r>
+        <w:rPr>
+          <w:rFonts w:hint="eastAsia"/>
+        </w:rPr>
+        <w:t>最大回撤</w:t>
+      </w:r>
+      <w:r>
+        <w:rPr>
+          <w:rFonts w:hint="eastAsia"/>
+        </w:rPr>
+        <w:t xml:space="preserve"> </w:t>
+      </w:r>
+      <w:r>
+        <w:t>20.85%</w:t>
+      </w:r>
+    </w:p>
+    <w:p/>
+    <w:p>
+      <w:r>
+        <w:rPr>
+          <w:rFonts w:hint="eastAsia"/>
+        </w:rPr>
+        <w:t>【报告】</w:t>
+      </w:r>
+    </w:p>
+    <w:p/>
+    <w:p/>
+    <w:p>
+      <w:pPr>
+        <w:rPr>
+          <w:rFonts w:hint="eastAsia"/>
+        </w:rPr>
+      </w:pPr>
+      <w:r>
+        <w:rPr>
+          <w:rFonts w:hint="eastAsia"/>
+        </w:rPr>
+        <w:t>【图形】</w:t>
+      </w:r>
+    </w:p>
+    <w:p>
+      <w:pPr>
+        <w:pStyle w:val="1"/>
+      </w:pPr>
+      <w:r>
+        <w:rPr>
+          <w:rFonts w:hint="eastAsia"/>
+        </w:rPr>
+        <w:t>七、测试</w:t>
+      </w:r>
+    </w:p>
+    <w:p>
+      <w:r>
+        <w:t>【</w:t>
+      </w:r>
+      <w:r>
+        <w:rPr>
+          <w:rFonts w:hint="eastAsia"/>
+        </w:rPr>
+        <w:t>代码</w:t>
+      </w:r>
+      <w:r>
+        <w:t>】</w:t>
+      </w:r>
+    </w:p>
+    <w:p/>
+    <w:p/>
+    <w:p>
+      <w:r>
+        <w:rPr>
+          <w:rFonts w:hint="eastAsia"/>
+        </w:rPr>
+        <w:t>【参数】</w:t>
+      </w:r>
+    </w:p>
+    <w:p>
+      <w:r>
+        <w:rPr>
+          <w:rFonts w:hint="eastAsia"/>
+        </w:rPr>
+        <w:t>时间：</w:t>
+      </w:r>
+      <w:r>
+        <w:rPr>
+          <w:rFonts w:hint="eastAsia"/>
+        </w:rPr>
+        <w:t xml:space="preserve">2010-1-1 </w:t>
+      </w:r>
+      <w:r>
+        <w:rPr>
+          <w:rFonts w:hint="eastAsia"/>
+        </w:rPr>
+        <w:t>到</w:t>
+      </w:r>
+      <w:r>
+        <w:rPr>
+          <w:rFonts w:hint="eastAsia"/>
+        </w:rPr>
+        <w:t xml:space="preserve"> 2016-9-01 </w:t>
+      </w:r>
+      <w:r>
+        <w:rPr>
+          <w:rFonts w:hint="eastAsia"/>
+        </w:rPr>
+        <w:t>每天</w:t>
+      </w:r>
+    </w:p>
+    <w:p/>
+    <w:p>
+      <w:r>
+        <w:rPr>
+          <w:rFonts w:hint="eastAsia"/>
+        </w:rPr>
+        <w:t>策略收益</w:t>
+      </w:r>
+      <w:r>
+        <w:rPr>
+          <w:rFonts w:hint="eastAsia"/>
+        </w:rPr>
+        <w:t xml:space="preserve"> </w:t>
+      </w:r>
+      <w:r>
+        <w:t>16.50%</w:t>
+      </w:r>
+      <w:r>
+        <w:rPr>
+          <w:rFonts w:hint="eastAsia"/>
+        </w:rPr>
+        <w:t xml:space="preserve"> </w:t>
+      </w:r>
+      <w:r>
+        <w:rPr>
+          <w:rFonts w:hint="eastAsia"/>
+        </w:rPr>
+        <w:t>基准收益</w:t>
+      </w:r>
+      <w:r>
+        <w:rPr>
+          <w:rFonts w:hint="eastAsia"/>
+        </w:rPr>
+        <w:t xml:space="preserve"> </w:t>
+      </w:r>
+      <w:r>
+        <w:t>-13.50%</w:t>
+      </w:r>
+      <w:r>
+        <w:rPr>
+          <w:rFonts w:hint="eastAsia"/>
+        </w:rPr>
+        <w:t xml:space="preserve"> </w:t>
+      </w:r>
+      <w:r>
+        <w:t>Alpha</w:t>
+      </w:r>
+      <w:r>
+        <w:rPr>
+          <w:rFonts w:hint="eastAsia"/>
+        </w:rPr>
+        <w:t xml:space="preserve"> </w:t>
+      </w:r>
+      <w:r>
+        <w:t>0.19</w:t>
+      </w:r>
+      <w:r>
+        <w:rPr>
+          <w:rFonts w:hint="eastAsia"/>
+        </w:rPr>
+        <w:t xml:space="preserve"> </w:t>
+      </w:r>
+      <w:r>
+        <w:t>Beta</w:t>
+      </w:r>
+      <w:r>
+        <w:rPr>
+          <w:rFonts w:hint="eastAsia"/>
+        </w:rPr>
+        <w:t xml:space="preserve"> </w:t>
+      </w:r>
+      <w:r>
+        <w:t>0.48</w:t>
+      </w:r>
+      <w:r>
+        <w:rPr>
+          <w:rFonts w:hint="eastAsia"/>
+        </w:rPr>
+        <w:t xml:space="preserve"> </w:t>
+      </w:r>
+      <w:r>
+        <w:t>Sharpe</w:t>
+      </w:r>
+      <w:r>
+        <w:rPr>
+          <w:rFonts w:hint="eastAsia"/>
+        </w:rPr>
+        <w:t xml:space="preserve"> </w:t>
+      </w:r>
+      <w:r>
+        <w:t>0.47</w:t>
+      </w:r>
+      <w:r>
+        <w:rPr>
+          <w:rFonts w:hint="eastAsia"/>
+        </w:rPr>
+        <w:t xml:space="preserve"> </w:t>
+      </w:r>
+      <w:r>
+        <w:rPr>
+          <w:rFonts w:hint="eastAsia"/>
+        </w:rPr>
+        <w:t>最大回撤</w:t>
+      </w:r>
+      <w:r>
+        <w:rPr>
+          <w:rFonts w:hint="eastAsia"/>
+        </w:rPr>
+        <w:t xml:space="preserve"> </w:t>
+      </w:r>
+      <w:r>
+        <w:t>20.85%</w:t>
+      </w:r>
+    </w:p>
+    <w:p/>
+    <w:p>
+      <w:r>
+        <w:rPr>
+          <w:rFonts w:hint="eastAsia"/>
+        </w:rPr>
+        <w:t>【报告】</w:t>
+      </w:r>
+    </w:p>
+    <w:p/>
+    <w:p/>
+    <w:p>
+      <w:pPr>
+        <w:rPr>
+          <w:rFonts w:hint="eastAsia"/>
+        </w:rPr>
+      </w:pPr>
+      <w:r>
+        <w:rPr>
+          <w:rFonts w:hint="eastAsia"/>
+        </w:rPr>
+        <w:t>【图形】</w:t>
+      </w:r>
+    </w:p>
     <w:p>
       <w:pPr>
         <w:pStyle w:val="1"/>
@@ -3716,7 +6016,7 @@
   <a:extraClrSchemeLst/>
   <a:extLst>
     <a:ext uri="{05A4C25C-085E-4340-85A3-A5531E510DB2}">
-      <thm15:themeFamily xmlns="" xmlns:thm15="http://schemas.microsoft.com/office/thememl/2012/main" name="Office Theme" id="{62F939B6-93AF-4DB8-9C6B-D6C7DFDC589F}" vid="{4A3C46E8-61CC-4603-A589-7422A47A8E4A}"/>
+      <thm15:themeFamily xmlns:thm15="http://schemas.microsoft.com/office/thememl/2012/main" xmlns="" name="Office Theme" id="{62F939B6-93AF-4DB8-9C6B-D6C7DFDC589F}" vid="{4A3C46E8-61CC-4603-A589-7422A47A8E4A}"/>
     </a:ext>
   </a:extLst>
 </a:theme>

</xml_diff>